<commit_message>
spell check to the WMRExamplar_Traffic module and word doc
</commit_message>
<xml_diff>
--- a/modules/WMRExemplar_Traffic/build/HadoopTrafficAnalysis.docx
+++ b/modules/WMRExemplar_Traffic/build/HadoopTrafficAnalysis.docx
@@ -360,7 +360,7 @@
           <w:rFonts w:ascii="Times New Roman"/>
           <w:sz w:val="24"/>
         </w:rPr>
-        <w:t>11,</w:t>
+        <w:t>13,</w:t>
       </w:r>
       <w:r>
         <w:rPr>
@@ -1434,7 +1434,7 @@
       </w:r>
       <w:r>
         <w:rPr>
-          <w:spacing w:val="-8"/>
+          <w:spacing w:val="-6"/>
         </w:rPr>
         <w:t> </w:t>
       </w:r>
@@ -1442,11 +1442,11 @@
         <w:rPr>
           <w:spacing w:val="-1"/>
         </w:rPr>
-        <w:t>excersises</w:t>
-      </w:r>
-      <w:r>
-        <w:rPr>
-          <w:spacing w:val="-7"/>
+        <w:t>exercises</w:t>
+      </w:r>
+      <w:r>
+        <w:rPr>
+          <w:spacing w:val="-5"/>
         </w:rPr>
         <w:t> </w:t>
       </w:r>
@@ -1456,7 +1456,7 @@
       </w:r>
       <w:r>
         <w:rPr>
-          <w:spacing w:val="-7"/>
+          <w:spacing w:val="-6"/>
         </w:rPr>
         <w:t> </w:t>
       </w:r>
@@ -1466,7 +1466,7 @@
       </w:r>
       <w:r>
         <w:rPr>
-          <w:spacing w:val="-8"/>
+          <w:spacing w:val="-5"/>
         </w:rPr>
         <w:t> </w:t>
       </w:r>
@@ -1476,7 +1476,7 @@
       </w:r>
       <w:r>
         <w:rPr>
-          <w:spacing w:val="-7"/>
+          <w:spacing w:val="-5"/>
         </w:rPr>
         <w:t> </w:t>
       </w:r>
@@ -1486,7 +1486,7 @@
       </w:r>
       <w:r>
         <w:rPr>
-          <w:spacing w:val="-7"/>
+          <w:spacing w:val="-6"/>
         </w:rPr>
         <w:t> </w:t>
       </w:r>
@@ -1496,7 +1496,7 @@
       </w:r>
       <w:r>
         <w:rPr>
-          <w:spacing w:val="-8"/>
+          <w:spacing w:val="-5"/>
         </w:rPr>
         <w:t> </w:t>
       </w:r>
@@ -1506,7 +1506,7 @@
       </w:r>
       <w:r>
         <w:rPr>
-          <w:spacing w:val="-7"/>
+          <w:spacing w:val="-5"/>
         </w:rPr>
         <w:t> </w:t>
       </w:r>
@@ -1516,7 +1516,7 @@
       </w:r>
       <w:r>
         <w:rPr>
-          <w:spacing w:val="-7"/>
+          <w:spacing w:val="-6"/>
         </w:rPr>
         <w:t> </w:t>
       </w:r>
@@ -1526,7 +1526,7 @@
       </w:r>
       <w:r>
         <w:rPr>
-          <w:spacing w:val="-8"/>
+          <w:spacing w:val="-5"/>
         </w:rPr>
         <w:t> </w:t>
       </w:r>
@@ -1536,7 +1536,7 @@
       </w:r>
       <w:r>
         <w:rPr>
-          <w:spacing w:val="-7"/>
+          <w:spacing w:val="-5"/>
         </w:rPr>
         <w:t> </w:t>
       </w:r>
@@ -1546,7 +1546,7 @@
       </w:r>
       <w:r>
         <w:rPr>
-          <w:spacing w:val="-7"/>
+          <w:spacing w:val="-6"/>
         </w:rPr>
         <w:t> </w:t>
       </w:r>
@@ -1556,7 +1556,7 @@
       </w:r>
       <w:r>
         <w:rPr>
-          <w:spacing w:val="-8"/>
+          <w:spacing w:val="-5"/>
         </w:rPr>
         <w:t> </w:t>
       </w:r>
@@ -1564,11 +1564,11 @@
         <w:rPr>
           <w:spacing w:val="-1"/>
         </w:rPr>
-        <w:t>Transportaion</w:t>
-      </w:r>
-      <w:r>
-        <w:rPr>
-          <w:spacing w:val="-7"/>
+        <w:t>Transportation</w:t>
+      </w:r>
+      <w:r>
+        <w:rPr>
+          <w:spacing w:val="-6"/>
         </w:rPr>
         <w:t> </w:t>
       </w:r>
@@ -1578,7 +1578,7 @@
       </w:r>
       <w:r>
         <w:rPr>
-          <w:spacing w:val="-7"/>
+          <w:spacing w:val="-5"/>
         </w:rPr>
         <w:t> </w:t>
       </w:r>
@@ -1588,17 +1588,19 @@
       </w:r>
       <w:r>
         <w:rPr>
-          <w:spacing w:val="-8"/>
-        </w:rPr>
-        <w:t> </w:t>
-      </w:r>
-      <w:r>
-        <w:rPr/>
+          <w:spacing w:val="-5"/>
+        </w:rPr>
+        <w:t> </w:t>
+      </w:r>
+      <w:r>
+        <w:rPr>
+          <w:spacing w:val="-1"/>
+        </w:rPr>
         <w:t>detailed</w:t>
       </w:r>
       <w:r>
         <w:rPr>
-          <w:spacing w:val="-7"/>
+          <w:spacing w:val="-6"/>
         </w:rPr>
         <w:t> </w:t>
       </w:r>
@@ -1608,7 +1610,7 @@
       </w:r>
       <w:r>
         <w:rPr>
-          <w:spacing w:val="-7"/>
+          <w:spacing w:val="-5"/>
         </w:rPr>
         <w:t> </w:t>
       </w:r>
@@ -1618,7 +1620,7 @@
       </w:r>
       <w:r>
         <w:rPr>
-          <w:spacing w:val="27"/>
+          <w:spacing w:val="35"/>
           <w:w w:val="99"/>
         </w:rPr>
         <w:t> </w:t>
@@ -3705,7 +3707,7 @@
       </w:r>
       <w:r>
         <w:rPr>
-          <w:spacing w:val="20"/>
+          <w:spacing w:val="24"/>
         </w:rPr>
         <w:t> </w:t>
       </w:r>
@@ -3715,7 +3717,7 @@
       </w:r>
       <w:r>
         <w:rPr>
-          <w:spacing w:val="20"/>
+          <w:spacing w:val="24"/>
         </w:rPr>
         <w:t> </w:t>
       </w:r>
@@ -3725,7 +3727,7 @@
       </w:r>
       <w:r>
         <w:rPr>
-          <w:spacing w:val="20"/>
+          <w:spacing w:val="24"/>
         </w:rPr>
         <w:t> </w:t>
       </w:r>
@@ -3735,7 +3737,7 @@
       </w:r>
       <w:r>
         <w:rPr>
-          <w:spacing w:val="20"/>
+          <w:spacing w:val="24"/>
         </w:rPr>
         <w:t> </w:t>
       </w:r>
@@ -3745,7 +3747,7 @@
       </w:r>
       <w:r>
         <w:rPr>
-          <w:spacing w:val="20"/>
+          <w:spacing w:val="24"/>
         </w:rPr>
         <w:t> </w:t>
       </w:r>
@@ -3755,7 +3757,7 @@
       </w:r>
       <w:r>
         <w:rPr>
-          <w:spacing w:val="20"/>
+          <w:spacing w:val="24"/>
         </w:rPr>
         <w:t> </w:t>
       </w:r>
@@ -3767,7 +3769,7 @@
       </w:r>
       <w:r>
         <w:rPr>
-          <w:spacing w:val="20"/>
+          <w:spacing w:val="24"/>
         </w:rPr>
         <w:t> </w:t>
       </w:r>
@@ -3777,17 +3779,17 @@
       </w:r>
       <w:r>
         <w:rPr>
-          <w:spacing w:val="20"/>
-        </w:rPr>
-        <w:t> </w:t>
-      </w:r>
-      <w:r>
-        <w:rPr/>
-        <w:t>seperated</w:t>
-      </w:r>
-      <w:r>
-        <w:rPr>
-          <w:spacing w:val="20"/>
+          <w:spacing w:val="24"/>
+        </w:rPr>
+        <w:t> </w:t>
+      </w:r>
+      <w:r>
+        <w:rPr/>
+        <w:t>separated</w:t>
+      </w:r>
+      <w:r>
+        <w:rPr>
+          <w:spacing w:val="24"/>
         </w:rPr>
         <w:t> </w:t>
       </w:r>
@@ -3797,7 +3799,7 @@
       </w:r>
       <w:r>
         <w:rPr>
-          <w:spacing w:val="20"/>
+          <w:spacing w:val="25"/>
         </w:rPr>
         <w:t> </w:t>
       </w:r>
@@ -3807,7 +3809,7 @@
       </w:r>
       <w:r>
         <w:rPr>
-          <w:spacing w:val="26"/>
+          <w:spacing w:val="31"/>
         </w:rPr>
         <w:t> </w:t>
       </w:r>
@@ -3817,17 +3819,17 @@
       </w:r>
       <w:r>
         <w:rPr>
-          <w:spacing w:val="20"/>
-        </w:rPr>
-        <w:t> </w:t>
-      </w:r>
-      <w:r>
-        <w:rPr/>
-        <w:t>accesss</w:t>
-      </w:r>
-      <w:r>
-        <w:rPr>
-          <w:spacing w:val="20"/>
+          <w:spacing w:val="24"/>
+        </w:rPr>
+        <w:t> </w:t>
+      </w:r>
+      <w:r>
+        <w:rPr/>
+        <w:t>access</w:t>
+      </w:r>
+      <w:r>
+        <w:rPr>
+          <w:spacing w:val="24"/>
         </w:rPr>
         <w:t> </w:t>
       </w:r>
@@ -3837,7 +3839,7 @@
       </w:r>
       <w:r>
         <w:rPr>
-          <w:spacing w:val="20"/>
+          <w:spacing w:val="24"/>
         </w:rPr>
         <w:t> </w:t>
       </w:r>
@@ -3849,7 +3851,7 @@
       </w:r>
       <w:r>
         <w:rPr>
-          <w:spacing w:val="27"/>
+          <w:spacing w:val="32"/>
         </w:rPr>
         <w:t> </w:t>
       </w:r>
@@ -3859,7 +3861,7 @@
       </w:r>
       <w:r>
         <w:rPr>
-          <w:spacing w:val="20"/>
+          <w:spacing w:val="24"/>
         </w:rPr>
         <w:t> </w:t>
       </w:r>
@@ -3869,7 +3871,7 @@
       </w:r>
       <w:r>
         <w:rPr>
-          <w:spacing w:val="20"/>
+          <w:spacing w:val="24"/>
         </w:rPr>
         <w:t> </w:t>
       </w:r>
@@ -3879,17 +3881,19 @@
       </w:r>
       <w:r>
         <w:rPr>
-          <w:spacing w:val="20"/>
-        </w:rPr>
-        <w:t> </w:t>
-      </w:r>
-      <w:r>
-        <w:rPr/>
+          <w:spacing w:val="24"/>
+        </w:rPr>
+        <w:t> </w:t>
+      </w:r>
+      <w:r>
+        <w:rPr>
+          <w:spacing w:val="-1"/>
+        </w:rPr>
         <w:t>to</w:t>
       </w:r>
       <w:r>
         <w:rPr>
-          <w:spacing w:val="20"/>
+          <w:spacing w:val="24"/>
         </w:rPr>
         <w:t> </w:t>
       </w:r>
@@ -3899,7 +3903,7 @@
       </w:r>
       <w:r>
         <w:rPr>
-          <w:spacing w:val="28"/>
+          <w:spacing w:val="29"/>
           <w:w w:val="99"/>
         </w:rPr>
         <w:t> </w:t>
@@ -15539,7 +15543,7 @@
         <w:rPr>
           <w:spacing w:val="-1"/>
         </w:rPr>
-        <w:t>seperate</w:t>
+        <w:t>separate</w:t>
       </w:r>
       <w:r>
         <w:rPr>
@@ -16444,7 +16448,7 @@
       </w:r>
       <w:r>
         <w:rPr/>
-        <w:t>peices</w:t>
+        <w:t>pieces</w:t>
       </w:r>
       <w:r>
         <w:rPr>
@@ -18128,7 +18132,7 @@
       </w:r>
       <w:r>
         <w:rPr>
-          <w:spacing w:val="1"/>
+          <w:spacing w:val="-2"/>
         </w:rPr>
         <w:t> </w:t>
       </w:r>
@@ -18138,7 +18142,7 @@
       </w:r>
       <w:r>
         <w:rPr>
-          <w:spacing w:val="2"/>
+          <w:spacing w:val="-1"/>
         </w:rPr>
         <w:t> </w:t>
       </w:r>
@@ -18148,7 +18152,7 @@
       </w:r>
       <w:r>
         <w:rPr>
-          <w:spacing w:val="2"/>
+          <w:spacing w:val="-1"/>
         </w:rPr>
         <w:t> </w:t>
       </w:r>
@@ -18158,7 +18162,7 @@
       </w:r>
       <w:r>
         <w:rPr>
-          <w:spacing w:val="2"/>
+          <w:spacing w:val="-1"/>
         </w:rPr>
         <w:t> </w:t>
       </w:r>
@@ -18168,7 +18172,7 @@
       </w:r>
       <w:r>
         <w:rPr>
-          <w:spacing w:val="2"/>
+          <w:spacing w:val="-1"/>
         </w:rPr>
         <w:t> </w:t>
       </w:r>
@@ -18178,7 +18182,7 @@
       </w:r>
       <w:r>
         <w:rPr>
-          <w:spacing w:val="2"/>
+          <w:spacing w:val="-1"/>
         </w:rPr>
         <w:t> </w:t>
       </w:r>
@@ -18188,7 +18192,7 @@
       </w:r>
       <w:r>
         <w:rPr>
-          <w:spacing w:val="1"/>
+          <w:spacing w:val="-2"/>
         </w:rPr>
         <w:t> </w:t>
       </w:r>
@@ -18198,7 +18202,7 @@
       </w:r>
       <w:r>
         <w:rPr>
-          <w:spacing w:val="2"/>
+          <w:spacing w:val="-1"/>
         </w:rPr>
         <w:t> </w:t>
       </w:r>
@@ -18208,17 +18212,17 @@
       </w:r>
       <w:r>
         <w:rPr>
-          <w:spacing w:val="2"/>
-        </w:rPr>
-        <w:t> </w:t>
-      </w:r>
-      <w:r>
-        <w:rPr/>
-        <w:t>occured</w:t>
-      </w:r>
-      <w:r>
-        <w:rPr>
-          <w:spacing w:val="2"/>
+          <w:spacing w:val="-1"/>
+        </w:rPr>
+        <w:t> </w:t>
+      </w:r>
+      <w:r>
+        <w:rPr/>
+        <w:t>occurred</w:t>
+      </w:r>
+      <w:r>
+        <w:rPr>
+          <w:spacing w:val="-1"/>
         </w:rPr>
         <w:t> </w:t>
       </w:r>
@@ -18228,7 +18232,7 @@
       </w:r>
       <w:r>
         <w:rPr>
-          <w:spacing w:val="23"/>
+          <w:spacing w:val="15"/>
         </w:rPr>
         <w:t> </w:t>
       </w:r>
@@ -18238,7 +18242,7 @@
       </w:r>
       <w:r>
         <w:rPr>
-          <w:spacing w:val="1"/>
+          <w:spacing w:val="-1"/>
         </w:rPr>
         <w:t> </w:t>
       </w:r>
@@ -18248,7 +18252,7 @@
       </w:r>
       <w:r>
         <w:rPr>
-          <w:spacing w:val="2"/>
+          <w:spacing w:val="-2"/>
         </w:rPr>
         <w:t> </w:t>
       </w:r>
@@ -18258,7 +18262,7 @@
       </w:r>
       <w:r>
         <w:rPr>
-          <w:spacing w:val="2"/>
+          <w:spacing w:val="-1"/>
         </w:rPr>
         <w:t> </w:t>
       </w:r>
@@ -18268,7 +18272,7 @@
       </w:r>
       <w:r>
         <w:rPr>
-          <w:spacing w:val="2"/>
+          <w:spacing w:val="-1"/>
         </w:rPr>
         <w:t> </w:t>
       </w:r>
@@ -18278,21 +18282,9 @@
       </w:r>
       <w:r>
         <w:rPr>
-          <w:spacing w:val="2"/>
-        </w:rPr>
-        <w:t> </w:t>
-      </w:r>
-      <w:r>
-        <w:rPr>
           <w:spacing w:val="-1"/>
         </w:rPr>
-        <w:t>vehicles</w:t>
-      </w:r>
-      <w:r>
-        <w:rPr>
-          <w:spacing w:val="2"/>
-        </w:rPr>
-        <w:t> </w:t>
+        <w:t> vehicles </w:t>
       </w:r>
       <w:r>
         <w:rPr/>
@@ -18300,7 +18292,7 @@
       </w:r>
       <w:r>
         <w:rPr>
-          <w:spacing w:val="1"/>
+          <w:spacing w:val="-1"/>
         </w:rPr>
         <w:t> </w:t>
       </w:r>
@@ -18310,7 +18302,7 @@
       </w:r>
       <w:r>
         <w:rPr>
-          <w:spacing w:val="2"/>
+          <w:spacing w:val="-2"/>
         </w:rPr>
         <w:t> </w:t>
       </w:r>
@@ -18320,7 +18312,7 @@
       </w:r>
       <w:r>
         <w:rPr>
-          <w:spacing w:val="2"/>
+          <w:spacing w:val="-1"/>
         </w:rPr>
         <w:t> </w:t>
       </w:r>
@@ -18330,7 +18322,7 @@
       </w:r>
       <w:r>
         <w:rPr>
-          <w:spacing w:val="2"/>
+          <w:spacing w:val="-1"/>
         </w:rPr>
         <w:t> </w:t>
       </w:r>
@@ -18340,7 +18332,7 @@
       </w:r>
       <w:r>
         <w:rPr>
-          <w:spacing w:val="2"/>
+          <w:spacing w:val="-1"/>
         </w:rPr>
         <w:t> </w:t>
       </w:r>
@@ -18350,7 +18342,7 @@
       </w:r>
       <w:r>
         <w:rPr>
-          <w:spacing w:val="2"/>
+          <w:spacing w:val="-1"/>
         </w:rPr>
         <w:t> </w:t>
       </w:r>
@@ -18360,7 +18352,7 @@
       </w:r>
       <w:r>
         <w:rPr>
-          <w:spacing w:val="1"/>
+          <w:spacing w:val="-1"/>
         </w:rPr>
         <w:t> </w:t>
       </w:r>
@@ -18438,13 +18430,7 @@
       </w:pPr>
       <w:r>
         <w:rPr/>
-        <w:t>Our</w:t>
-      </w:r>
-      <w:r>
-        <w:rPr>
-          <w:spacing w:val="1"/>
-        </w:rPr>
-        <w:t> </w:t>
+        <w:t>Our </w:t>
       </w:r>
       <w:r>
         <w:rPr>
@@ -18647,7 +18633,7 @@
       </w:r>
       <w:r>
         <w:rPr/>
-        <w:t>occured</w:t>
+        <w:t>occurred</w:t>
       </w:r>
       <w:r>
         <w:rPr>
@@ -19706,113 +19692,241 @@
       </w:r>
       <w:r>
         <w:rPr>
+          <w:spacing w:val="-3"/>
+        </w:rPr>
+        <w:t> </w:t>
+      </w:r>
+      <w:r>
+        <w:rPr>
+          <w:spacing w:val="-2"/>
+        </w:rPr>
+        <w:t>we’re </w:t>
+      </w:r>
+      <w:r>
+        <w:rPr/>
+        <w:t>not</w:t>
+      </w:r>
+      <w:r>
+        <w:rPr>
+          <w:spacing w:val="-2"/>
+        </w:rPr>
+        <w:t> </w:t>
+      </w:r>
+      <w:r>
+        <w:rPr/>
+        <w:t>done</w:t>
+      </w:r>
+      <w:r>
+        <w:rPr>
+          <w:spacing w:val="-2"/>
+        </w:rPr>
+        <w:t> </w:t>
+      </w:r>
+      <w:r>
+        <w:rPr/>
+        <w:t>yet.</w:t>
+      </w:r>
+      <w:r>
+        <w:rPr>
+          <w:spacing w:val="12"/>
+        </w:rPr>
+        <w:t> </w:t>
+      </w:r>
+      <w:r>
+        <w:rPr>
+          <w:spacing w:val="-9"/>
+        </w:rPr>
+        <w:t>We</w:t>
+      </w:r>
+      <w:r>
+        <w:rPr>
+          <w:spacing w:val="-2"/>
+        </w:rPr>
+        <w:t> </w:t>
+      </w:r>
+      <w:r>
+        <w:rPr/>
+        <w:t>simply</w:t>
+      </w:r>
+      <w:r>
+        <w:rPr>
+          <w:spacing w:val="-3"/>
+        </w:rPr>
+        <w:t> </w:t>
+      </w:r>
+      <w:r>
+        <w:rPr>
+          <w:spacing w:val="-2"/>
+        </w:rPr>
+        <w:t>have </w:t>
+      </w:r>
+      <w:r>
+        <w:rPr/>
+        <w:t>list</w:t>
+      </w:r>
+      <w:r>
+        <w:rPr>
+          <w:spacing w:val="-2"/>
+        </w:rPr>
+        <w:t> </w:t>
+      </w:r>
+      <w:r>
+        <w:rPr/>
+        <w:t>of</w:t>
+      </w:r>
+      <w:r>
+        <w:rPr>
+          <w:spacing w:val="-2"/>
+        </w:rPr>
+        <w:t> </w:t>
+      </w:r>
+      <w:r>
+        <w:rPr/>
+        <w:t>crashes</w:t>
+      </w:r>
+      <w:r>
+        <w:rPr>
+          <w:spacing w:val="-2"/>
+        </w:rPr>
+        <w:t> </w:t>
+      </w:r>
+      <w:r>
+        <w:rPr/>
+        <w:t>and</w:t>
+      </w:r>
+      <w:r>
+        <w:rPr>
+          <w:spacing w:val="-2"/>
+        </w:rPr>
+        <w:t> </w:t>
+      </w:r>
+      <w:r>
+        <w:rPr/>
+        <w:t>a</w:t>
+      </w:r>
+      <w:r>
+        <w:rPr>
+          <w:spacing w:val="-3"/>
+        </w:rPr>
+        <w:t> </w:t>
+      </w:r>
+      <w:r>
+        <w:rPr/>
+        <w:t>list</w:t>
+      </w:r>
+      <w:r>
+        <w:rPr>
+          <w:spacing w:val="-2"/>
+        </w:rPr>
+        <w:t> </w:t>
+      </w:r>
+      <w:r>
+        <w:rPr/>
+        <w:t>of</w:t>
+      </w:r>
+      <w:r>
+        <w:rPr>
+          <w:spacing w:val="-2"/>
+        </w:rPr>
+        <w:t> </w:t>
+      </w:r>
+      <w:r>
+        <w:rPr/>
+        <w:t>the</w:t>
+      </w:r>
+      <w:r>
+        <w:rPr>
+          <w:spacing w:val="-2"/>
+        </w:rPr>
+        <w:t> </w:t>
+      </w:r>
+      <w:r>
+        <w:rPr/>
+        <w:t>days</w:t>
+      </w:r>
+      <w:r>
+        <w:rPr>
+          <w:spacing w:val="-2"/>
+        </w:rPr>
+        <w:t> </w:t>
+      </w:r>
+      <w:r>
+        <w:rPr/>
+        <w:t>on</w:t>
+      </w:r>
+      <w:r>
+        <w:rPr>
+          <w:spacing w:val="-2"/>
+        </w:rPr>
+        <w:t> </w:t>
+      </w:r>
+      <w:r>
+        <w:rPr/>
+        <w:t>which</w:t>
+      </w:r>
+      <w:r>
+        <w:rPr>
+          <w:spacing w:val="-2"/>
+        </w:rPr>
+        <w:t> </w:t>
+      </w:r>
+      <w:r>
+        <w:rPr>
           <w:spacing w:val="-1"/>
         </w:rPr>
-        <w:t> </w:t>
+        <w:t>they</w:t>
+      </w:r>
+      <w:r>
+        <w:rPr>
+          <w:spacing w:val="-3"/>
+        </w:rPr>
+        <w:t> </w:t>
+      </w:r>
+      <w:r>
+        <w:rPr/>
+        <w:t>occurred.</w:t>
+      </w:r>
+      <w:r>
+        <w:rPr>
+          <w:spacing w:val="12"/>
+        </w:rPr>
+        <w:t> </w:t>
+      </w:r>
+      <w:r>
+        <w:rPr>
+          <w:spacing w:val="-9"/>
+        </w:rPr>
+        <w:t>We</w:t>
       </w:r>
       <w:r>
         <w:rPr>
           <w:spacing w:val="-2"/>
         </w:rPr>
-        <w:t>we’re</w:t>
-      </w:r>
-      <w:r>
-        <w:rPr>
-          <w:spacing w:val="1"/>
-        </w:rPr>
-        <w:t> </w:t>
-      </w:r>
-      <w:r>
-        <w:rPr/>
-        <w:t>not done yet.</w:t>
-      </w:r>
-      <w:r>
-        <w:rPr>
-          <w:spacing w:val="19"/>
-        </w:rPr>
-        <w:t> </w:t>
-      </w:r>
-      <w:r>
-        <w:rPr>
-          <w:spacing w:val="-9"/>
-        </w:rPr>
-        <w:t>We</w:t>
-      </w:r>
-      <w:r>
-        <w:rPr/>
-        <w:t> simply </w:t>
+        <w:t> </w:t>
+      </w:r>
+      <w:r>
+        <w:rPr/>
+        <w:t>still</w:t>
       </w:r>
       <w:r>
         <w:rPr>
           <w:spacing w:val="-2"/>
         </w:rPr>
-        <w:t>have</w:t>
-      </w:r>
-      <w:r>
-        <w:rPr/>
-        <w:t> list of crashes</w:t>
-      </w:r>
-      <w:r>
-        <w:rPr>
-          <w:spacing w:val="1"/>
-        </w:rPr>
-        <w:t> </w:t>
-      </w:r>
-      <w:r>
-        <w:rPr/>
-        <w:t>and a list of</w:t>
-      </w:r>
-      <w:r>
-        <w:rPr>
-          <w:spacing w:val="1"/>
-        </w:rPr>
-        <w:t> </w:t>
-      </w:r>
-      <w:r>
-        <w:rPr/>
-        <w:t>the days</w:t>
-      </w:r>
-      <w:r>
-        <w:rPr>
-          <w:spacing w:val="-1"/>
-        </w:rPr>
-        <w:t> </w:t>
-      </w:r>
-      <w:r>
-        <w:rPr/>
-        <w:t>on which</w:t>
-      </w:r>
-      <w:r>
-        <w:rPr>
-          <w:spacing w:val="1"/>
-        </w:rPr>
-        <w:t> </w:t>
-      </w:r>
-      <w:r>
-        <w:rPr>
-          <w:spacing w:val="-1"/>
-        </w:rPr>
-        <w:t>they</w:t>
-      </w:r>
-      <w:r>
-        <w:rPr/>
-        <w:t> occured.</w:t>
-      </w:r>
-      <w:r>
-        <w:rPr>
-          <w:spacing w:val="19"/>
-        </w:rPr>
-        <w:t> </w:t>
-      </w:r>
-      <w:r>
-        <w:rPr>
-          <w:spacing w:val="-9"/>
-        </w:rPr>
-        <w:t>We</w:t>
-      </w:r>
-      <w:r>
-        <w:rPr/>
-        <w:t> still need to</w:t>
+        <w:t> </w:t>
+      </w:r>
+      <w:r>
+        <w:rPr/>
+        <w:t>need</w:t>
+      </w:r>
+      <w:r>
+        <w:rPr>
+          <w:spacing w:val="-2"/>
+        </w:rPr>
+        <w:t> </w:t>
+      </w:r>
+      <w:r>
+        <w:rPr/>
+        <w:t>to</w:t>
       </w:r>
       <w:r>
         <w:rPr>
@@ -20194,7 +20308,7 @@
         <w:rPr>
           <w:spacing w:val="-2"/>
         </w:rPr>
-        <w:t>recieve</w:t>
+        <w:t>receive</w:t>
       </w:r>
       <w:r>
         <w:rPr>
@@ -23596,7 +23710,7 @@
       </w:r>
       <w:r>
         <w:rPr/>
-        <w:t>seperate</w:t>
+        <w:t>separate</w:t>
       </w:r>
       <w:r>
         <w:rPr>

</xml_diff>